<commit_message>
Update rtl test cases, docs, slv_fsm and mst_fsm
</commit_message>
<xml_diff>
--- a/docs/timing.docx
+++ b/docs/timing.docx
@@ -40,6 +40,7 @@
           <w:szCs w:val="24"/>
         </w:rPr>
       </w:pPr>
+      <w:proofErr w:type="spellStart"/>
       <w:r>
         <w:rPr>
           <w:rFonts w:hint="eastAsia"/>
@@ -48,21 +49,50 @@
         </w:rPr>
         <w:t>vld</w:t>
       </w:r>
-      <w:r>
-        <w:rPr>
-          <w:rFonts w:hint="eastAsia"/>
-          <w:sz w:val="24"/>
-          <w:szCs w:val="24"/>
-        </w:rPr>
-        <w:t>信号和rdy信号同时拉高后，</w:t>
-      </w:r>
-      <w:r>
-        <w:rPr>
-          <w:rFonts w:hint="eastAsia"/>
-          <w:sz w:val="24"/>
-          <w:szCs w:val="24"/>
-        </w:rPr>
-        <w:t>vld信号的发起方就</w:t>
+      <w:proofErr w:type="spellEnd"/>
+      <w:r>
+        <w:rPr>
+          <w:rFonts w:hint="eastAsia"/>
+          <w:sz w:val="24"/>
+          <w:szCs w:val="24"/>
+        </w:rPr>
+        <w:t>信号和</w:t>
+      </w:r>
+      <w:proofErr w:type="spellStart"/>
+      <w:r>
+        <w:rPr>
+          <w:rFonts w:hint="eastAsia"/>
+          <w:sz w:val="24"/>
+          <w:szCs w:val="24"/>
+        </w:rPr>
+        <w:t>rdy</w:t>
+      </w:r>
+      <w:proofErr w:type="spellEnd"/>
+      <w:r>
+        <w:rPr>
+          <w:rFonts w:hint="eastAsia"/>
+          <w:sz w:val="24"/>
+          <w:szCs w:val="24"/>
+        </w:rPr>
+        <w:t>信号同时拉高后，</w:t>
+      </w:r>
+      <w:proofErr w:type="spellStart"/>
+      <w:r>
+        <w:rPr>
+          <w:rFonts w:hint="eastAsia"/>
+          <w:sz w:val="24"/>
+          <w:szCs w:val="24"/>
+        </w:rPr>
+        <w:t>vld</w:t>
+      </w:r>
+      <w:proofErr w:type="spellEnd"/>
+      <w:r>
+        <w:rPr>
+          <w:rFonts w:hint="eastAsia"/>
+          <w:sz w:val="24"/>
+          <w:szCs w:val="24"/>
+        </w:rPr>
+        <w:t>信号的发起方就</w:t>
       </w:r>
       <w:r>
         <w:rPr>
@@ -86,15 +116,43 @@
           <w:sz w:val="24"/>
           <w:szCs w:val="24"/>
         </w:rPr>
-        <w:t>作为vld信号的发起方，</w:t>
-      </w:r>
-      <w:r>
-        <w:rPr>
-          <w:rFonts w:hint="eastAsia"/>
-          <w:sz w:val="24"/>
-          <w:szCs w:val="24"/>
-        </w:rPr>
-        <w:t>vld信号在</w:t>
+        <w:t>作为</w:t>
+      </w:r>
+      <w:proofErr w:type="spellStart"/>
+      <w:r>
+        <w:rPr>
+          <w:rFonts w:hint="eastAsia"/>
+          <w:sz w:val="24"/>
+          <w:szCs w:val="24"/>
+        </w:rPr>
+        <w:t>vld</w:t>
+      </w:r>
+      <w:proofErr w:type="spellEnd"/>
+      <w:r>
+        <w:rPr>
+          <w:rFonts w:hint="eastAsia"/>
+          <w:sz w:val="24"/>
+          <w:szCs w:val="24"/>
+        </w:rPr>
+        <w:t>信号的发起方，</w:t>
+      </w:r>
+      <w:proofErr w:type="spellStart"/>
+      <w:r>
+        <w:rPr>
+          <w:rFonts w:hint="eastAsia"/>
+          <w:sz w:val="24"/>
+          <w:szCs w:val="24"/>
+        </w:rPr>
+        <w:t>vld</w:t>
+      </w:r>
+      <w:proofErr w:type="spellEnd"/>
+      <w:r>
+        <w:rPr>
+          <w:rFonts w:hint="eastAsia"/>
+          <w:sz w:val="24"/>
+          <w:szCs w:val="24"/>
+        </w:rPr>
+        <w:t>信号在</w:t>
       </w:r>
       <w:r>
         <w:rPr>
@@ -104,13 +162,23 @@
         </w:rPr>
         <w:t>查询到</w:t>
       </w:r>
-      <w:r>
-        <w:rPr>
-          <w:rFonts w:hint="eastAsia"/>
-          <w:sz w:val="24"/>
-          <w:szCs w:val="24"/>
-        </w:rPr>
-        <w:t>rdy信号</w:t>
+      <w:proofErr w:type="spellStart"/>
+      <w:r>
+        <w:rPr>
+          <w:rFonts w:hint="eastAsia"/>
+          <w:sz w:val="24"/>
+          <w:szCs w:val="24"/>
+        </w:rPr>
+        <w:t>rdy</w:t>
+      </w:r>
+      <w:proofErr w:type="spellEnd"/>
+      <w:r>
+        <w:rPr>
+          <w:rFonts w:hint="eastAsia"/>
+          <w:sz w:val="24"/>
+          <w:szCs w:val="24"/>
+        </w:rPr>
+        <w:t>信号</w:t>
       </w:r>
       <w:r>
         <w:rPr>
@@ -124,6 +192,41 @@
     <w:p>
       <w:pPr>
         <w:rPr>
+          <w:sz w:val="24"/>
+          <w:szCs w:val="24"/>
+        </w:rPr>
+      </w:pPr>
+    </w:p>
+    <w:p>
+      <w:pPr>
+        <w:rPr>
+          <w:sz w:val="24"/>
+          <w:szCs w:val="24"/>
+        </w:rPr>
+      </w:pPr>
+      <w:proofErr w:type="spellStart"/>
+      <w:r>
+        <w:rPr>
+          <w:rFonts w:hint="eastAsia"/>
+          <w:sz w:val="24"/>
+          <w:szCs w:val="24"/>
+        </w:rPr>
+        <w:t>fsm</w:t>
+      </w:r>
+      <w:proofErr w:type="spellEnd"/>
+      <w:r>
+        <w:rPr>
+          <w:rFonts w:hint="eastAsia"/>
+          <w:sz w:val="24"/>
+          <w:szCs w:val="24"/>
+        </w:rPr>
+        <w:t>中将通过upstream和downstream的所有handshake信号</w:t>
+      </w:r>
+    </w:p>
+    <w:p>
+      <w:pPr>
+        <w:rPr>
+          <w:rFonts w:hint="eastAsia"/>
           <w:sz w:val="24"/>
           <w:szCs w:val="24"/>
         </w:rPr>
@@ -188,13 +291,23 @@
           <w:szCs w:val="24"/>
         </w:rPr>
       </w:pPr>
-      <w:r>
-        <w:rPr>
-          <w:rFonts w:hint="eastAsia"/>
-          <w:sz w:val="24"/>
-          <w:szCs w:val="24"/>
-        </w:rPr>
-        <w:t>regslv作为</w:t>
+      <w:proofErr w:type="spellStart"/>
+      <w:r>
+        <w:rPr>
+          <w:rFonts w:hint="eastAsia"/>
+          <w:sz w:val="24"/>
+          <w:szCs w:val="24"/>
+        </w:rPr>
+        <w:t>regslv</w:t>
+      </w:r>
+      <w:proofErr w:type="spellEnd"/>
+      <w:r>
+        <w:rPr>
+          <w:rFonts w:hint="eastAsia"/>
+          <w:sz w:val="24"/>
+          <w:szCs w:val="24"/>
+        </w:rPr>
+        <w:t>作为</w:t>
       </w:r>
       <w:r>
         <w:rPr>
@@ -218,13 +331,41 @@
         </w:rPr>
         <w:t xml:space="preserve"> </w:t>
       </w:r>
-      <w:r>
-        <w:rPr>
-          <w:rFonts w:hint="eastAsia"/>
-          <w:sz w:val="24"/>
-          <w:szCs w:val="24"/>
-        </w:rPr>
-        <w:t>regslv或regmst的write</w:t>
+      <w:proofErr w:type="spellStart"/>
+      <w:r>
+        <w:rPr>
+          <w:rFonts w:hint="eastAsia"/>
+          <w:sz w:val="24"/>
+          <w:szCs w:val="24"/>
+        </w:rPr>
+        <w:t>regslv</w:t>
+      </w:r>
+      <w:proofErr w:type="spellEnd"/>
+      <w:r>
+        <w:rPr>
+          <w:rFonts w:hint="eastAsia"/>
+          <w:sz w:val="24"/>
+          <w:szCs w:val="24"/>
+        </w:rPr>
+        <w:t>或</w:t>
+      </w:r>
+      <w:proofErr w:type="spellStart"/>
+      <w:r>
+        <w:rPr>
+          <w:rFonts w:hint="eastAsia"/>
+          <w:sz w:val="24"/>
+          <w:szCs w:val="24"/>
+        </w:rPr>
+        <w:t>regmst</w:t>
+      </w:r>
+      <w:proofErr w:type="spellEnd"/>
+      <w:r>
+        <w:rPr>
+          <w:rFonts w:hint="eastAsia"/>
+          <w:sz w:val="24"/>
+          <w:szCs w:val="24"/>
+        </w:rPr>
+        <w:t>的write</w:t>
       </w:r>
       <w:r>
         <w:rPr>
@@ -273,6 +414,9 @@
         </w:rPr>
       </w:pPr>
       <w:r>
+        <w:rPr>
+          <w:noProof/>
+        </w:rPr>
         <w:drawing>
           <wp:inline distT="0" distB="0" distL="0" distR="0" wp14:anchorId="1137D9B2" wp14:editId="730AE97D">
             <wp:extent cx="5274310" cy="2207260"/>
@@ -313,18 +457,26 @@
     <w:p>
       <w:pPr>
         <w:rPr>
-          <w:rFonts w:hint="eastAsia"/>
-          <w:sz w:val="24"/>
-          <w:szCs w:val="24"/>
-        </w:rPr>
-      </w:pPr>
-      <w:r>
-        <w:rPr>
-          <w:rFonts w:hint="eastAsia"/>
-          <w:sz w:val="24"/>
-          <w:szCs w:val="24"/>
-        </w:rPr>
-        <w:t>在IDLE状态下，req</w:t>
+          <w:sz w:val="24"/>
+          <w:szCs w:val="24"/>
+        </w:rPr>
+      </w:pPr>
+      <w:r>
+        <w:rPr>
+          <w:rFonts w:hint="eastAsia"/>
+          <w:sz w:val="24"/>
+          <w:szCs w:val="24"/>
+        </w:rPr>
+        <w:t>在IDLE状态下，</w:t>
+      </w:r>
+      <w:proofErr w:type="spellStart"/>
+      <w:r>
+        <w:rPr>
+          <w:rFonts w:hint="eastAsia"/>
+          <w:sz w:val="24"/>
+          <w:szCs w:val="24"/>
+        </w:rPr>
+        <w:t>req</w:t>
       </w:r>
       <w:r>
         <w:rPr>
@@ -333,13 +485,23 @@
         </w:rPr>
         <w:t>_rdy</w:t>
       </w:r>
-      <w:r>
-        <w:rPr>
-          <w:rFonts w:hint="eastAsia"/>
-          <w:sz w:val="24"/>
-          <w:szCs w:val="24"/>
-        </w:rPr>
-        <w:t>会拉高，等上一级作为master的设备发送r</w:t>
+      <w:proofErr w:type="spellEnd"/>
+      <w:r>
+        <w:rPr>
+          <w:rFonts w:hint="eastAsia"/>
+          <w:sz w:val="24"/>
+          <w:szCs w:val="24"/>
+        </w:rPr>
+        <w:t>会拉高，等上一级作为master的设备发送</w:t>
+      </w:r>
+      <w:proofErr w:type="spellStart"/>
+      <w:r>
+        <w:rPr>
+          <w:rFonts w:hint="eastAsia"/>
+          <w:sz w:val="24"/>
+          <w:szCs w:val="24"/>
+        </w:rPr>
+        <w:t>r</w:t>
       </w:r>
       <w:r>
         <w:rPr>
@@ -348,6 +510,7 @@
         </w:rPr>
         <w:t>eq_vld</w:t>
       </w:r>
+      <w:proofErr w:type="spellEnd"/>
       <w:r>
         <w:rPr>
           <w:rFonts w:hint="eastAsia"/>
@@ -370,13 +533,41 @@
           <w:szCs w:val="24"/>
         </w:rPr>
       </w:pPr>
-      <w:r>
-        <w:rPr>
-          <w:rFonts w:hint="eastAsia"/>
-          <w:sz w:val="24"/>
-          <w:szCs w:val="24"/>
-        </w:rPr>
-        <w:t>regmst或regslv作为master，发送给downstream</w:t>
+      <w:proofErr w:type="spellStart"/>
+      <w:r>
+        <w:rPr>
+          <w:rFonts w:hint="eastAsia"/>
+          <w:sz w:val="24"/>
+          <w:szCs w:val="24"/>
+        </w:rPr>
+        <w:t>regmst</w:t>
+      </w:r>
+      <w:proofErr w:type="spellEnd"/>
+      <w:r>
+        <w:rPr>
+          <w:rFonts w:hint="eastAsia"/>
+          <w:sz w:val="24"/>
+          <w:szCs w:val="24"/>
+        </w:rPr>
+        <w:t>或</w:t>
+      </w:r>
+      <w:proofErr w:type="spellStart"/>
+      <w:r>
+        <w:rPr>
+          <w:rFonts w:hint="eastAsia"/>
+          <w:sz w:val="24"/>
+          <w:szCs w:val="24"/>
+        </w:rPr>
+        <w:t>regslv</w:t>
+      </w:r>
+      <w:proofErr w:type="spellEnd"/>
+      <w:r>
+        <w:rPr>
+          <w:rFonts w:hint="eastAsia"/>
+          <w:sz w:val="24"/>
+          <w:szCs w:val="24"/>
+        </w:rPr>
+        <w:t>作为master，发送给downstream</w:t>
       </w:r>
       <w:r>
         <w:rPr>
@@ -385,13 +576,23 @@
         </w:rPr>
         <w:t xml:space="preserve"> </w:t>
       </w:r>
-      <w:r>
-        <w:rPr>
-          <w:rFonts w:hint="eastAsia"/>
-          <w:sz w:val="24"/>
-          <w:szCs w:val="24"/>
-        </w:rPr>
-        <w:t>regslv或external</w:t>
+      <w:proofErr w:type="spellStart"/>
+      <w:r>
+        <w:rPr>
+          <w:rFonts w:hint="eastAsia"/>
+          <w:sz w:val="24"/>
+          <w:szCs w:val="24"/>
+        </w:rPr>
+        <w:t>regslv</w:t>
+      </w:r>
+      <w:proofErr w:type="spellEnd"/>
+      <w:r>
+        <w:rPr>
+          <w:rFonts w:hint="eastAsia"/>
+          <w:sz w:val="24"/>
+          <w:szCs w:val="24"/>
+        </w:rPr>
+        <w:t>或external</w:t>
       </w:r>
       <w:r>
         <w:rPr>
@@ -448,9 +649,11 @@
       </w:pPr>
       <w:r>
         <w:rPr>
-          <w:sz w:val="24"/>
-          <w:szCs w:val="24"/>
-        </w:rPr>
+          <w:noProof/>
+          <w:sz w:val="24"/>
+          <w:szCs w:val="24"/>
+        </w:rPr>
+        <w:lastRenderedPageBreak/>
         <w:drawing>
           <wp:inline distT="0" distB="0" distL="0" distR="0" wp14:anchorId="6D618B5A" wp14:editId="25849218">
             <wp:extent cx="5274310" cy="2394585"/>
@@ -491,17 +694,16 @@
     <w:p>
       <w:pPr>
         <w:rPr>
-          <w:rFonts w:hint="eastAsia"/>
-          <w:sz w:val="24"/>
-          <w:szCs w:val="24"/>
-        </w:rPr>
-      </w:pPr>
-      <w:r>
-        <w:rPr>
-          <w:sz w:val="24"/>
-          <w:szCs w:val="24"/>
-        </w:rPr>
-        <w:lastRenderedPageBreak/>
+          <w:sz w:val="24"/>
+          <w:szCs w:val="24"/>
+        </w:rPr>
+      </w:pPr>
+      <w:r>
+        <w:rPr>
+          <w:noProof/>
+          <w:sz w:val="24"/>
+          <w:szCs w:val="24"/>
+        </w:rPr>
         <w:drawing>
           <wp:inline distT="0" distB="0" distL="0" distR="0" wp14:anchorId="18A69244" wp14:editId="27B7EEDE">
             <wp:extent cx="5274310" cy="2314575"/>

</xml_diff>